<commit_message>
minutes for team meetings
</commit_message>
<xml_diff>
--- a/minutes/Team éXi Meeting Minutes (22 June 2018).docx
+++ b/minutes/Team éXi Meeting Minutes (22 June 2018).docx
@@ -147,14 +147,14 @@
             <w:r>
               <w:t xml:space="preserve">Team Meeting </w:t>
             </w:r>
+            <w:r>
+              <w:t>Minutes 0</w:t>
+            </w:r>
+            <w:r>
+              <w:t>4</w:t>
+            </w:r>
             <w:bookmarkStart w:id="0" w:name="_GoBack"/>
             <w:bookmarkEnd w:id="0"/>
-            <w:r>
-              <w:t>Minutes 0</w:t>
-            </w:r>
-            <w:r>
-              <w:t>2</w:t>
-            </w:r>
           </w:p>
         </w:tc>
       </w:tr>

</xml_diff>